<commit_message>
Preparing to work on speech packet
</commit_message>
<xml_diff>
--- a/Current Semester/COMM 101/Informate Speech Possible Sources.docx
+++ b/Current Semester/COMM 101/Informate Speech Possible Sources.docx
@@ -5,12 +5,16 @@
     <w:p>
       <w:pPr>
         <w:jc w:val="center"/>
-      </w:pPr>
-      <w:r>
+        <w:rPr>
+          <w:b/>
+        </w:rPr>
+      </w:pPr>
+      <w:r>
+        <w:rPr>
+          <w:b/>
+        </w:rPr>
         <w:t>Possible Sources</w:t>
       </w:r>
-      <w:bookmarkStart w:id="0" w:name="_GoBack"/>
-      <w:bookmarkEnd w:id="0"/>
     </w:p>
     <w:p>
       <w:pPr>
@@ -19,14 +23,24 @@
           <w:ilvl w:val="0"/>
           <w:numId w:val="1"/>
         </w:numPr>
-      </w:pPr>
-      <w:r>
+        <w:rPr>
+          <w:rStyle w:val="Hyperlink"/>
+          <w:b/>
+          <w:color w:val="auto"/>
+          <w:u w:val="none"/>
+        </w:rPr>
+      </w:pPr>
+      <w:r>
+        <w:rPr>
+          <w:b/>
+        </w:rPr>
         <w:t xml:space="preserve">Study on effects of social media on young girls: </w:t>
       </w:r>
       <w:hyperlink r:id="rId5" w:history="1">
         <w:r>
           <w:rPr>
             <w:rStyle w:val="Hyperlink"/>
+            <w:b/>
           </w:rPr>
           <w:t>http://www.apa.org/pubs/journals/releases/dev-48-2-327.pdf</w:t>
         </w:r>
@@ -35,21 +49,78 @@
     <w:p>
       <w:pPr>
         <w:pStyle w:val="ListParagraph"/>
+        <w:rPr>
+          <w:rStyle w:val="Hyperlink"/>
+          <w:b/>
+        </w:rPr>
+      </w:pPr>
+    </w:p>
+    <w:p>
+      <w:pPr>
+        <w:pStyle w:val="ListParagraph"/>
+        <w:rPr>
+          <w:rStyle w:val="Hyperlink"/>
+          <w:color w:val="auto"/>
+          <w:u w:val="none"/>
+        </w:rPr>
+      </w:pPr>
+      <w:r>
+        <w:rPr>
+          <w:rStyle w:val="Hyperlink"/>
+          <w:color w:val="auto"/>
+          <w:u w:val="none"/>
+        </w:rPr>
+        <w:t>Facts:</w:t>
+      </w:r>
+    </w:p>
+    <w:p>
+      <w:pPr>
+        <w:pStyle w:val="ListParagraph"/>
+        <w:rPr>
+          <w:rStyle w:val="Hyperlink"/>
+          <w:color w:val="auto"/>
+          <w:u w:val="none"/>
+        </w:rPr>
+      </w:pPr>
+      <w:bookmarkStart w:id="0" w:name="_GoBack"/>
+      <w:bookmarkEnd w:id="0"/>
+    </w:p>
+    <w:p>
+      <w:pPr>
+        <w:pStyle w:val="ListParagraph"/>
+        <w:rPr>
+          <w:b/>
+        </w:rPr>
+      </w:pPr>
+    </w:p>
+    <w:p>
+      <w:pPr>
+        <w:pStyle w:val="ListParagraph"/>
         <w:numPr>
           <w:ilvl w:val="0"/>
           <w:numId w:val="1"/>
         </w:numPr>
-      </w:pPr>
-      <w:r>
+        <w:rPr>
+          <w:b/>
+        </w:rPr>
+      </w:pPr>
+      <w:r>
+        <w:rPr>
+          <w:b/>
+        </w:rPr>
         <w:t>Unraveling new media’s effect on children:</w:t>
       </w:r>
       <w:r>
+        <w:rPr>
+          <w:b/>
+        </w:rPr>
         <w:t xml:space="preserve"> </w:t>
       </w:r>
       <w:hyperlink r:id="rId6" w:history="1">
         <w:r>
           <w:rPr>
             <w:rStyle w:val="Hyperlink"/>
+            <w:b/>
           </w:rPr>
           <w:t>http://www.apa.org/monitor/feb03/unraveling.aspx</w:t>
         </w:r>
@@ -62,17 +133,21 @@
           <w:ilvl w:val="0"/>
           <w:numId w:val="1"/>
         </w:numPr>
-      </w:pPr>
-      <w:r>
-        <w:t>Social Networking’s Good and Bad Impacts on Kids</w:t>
-      </w:r>
-      <w:r>
-        <w:t xml:space="preserve">: </w:t>
+        <w:rPr>
+          <w:b/>
+        </w:rPr>
+      </w:pPr>
+      <w:r>
+        <w:rPr>
+          <w:b/>
+        </w:rPr>
+        <w:t xml:space="preserve">Social Networking’s Good and Bad Impacts on Kids: </w:t>
       </w:r>
       <w:hyperlink r:id="rId7" w:history="1">
         <w:r>
           <w:rPr>
             <w:rStyle w:val="Hyperlink"/>
+            <w:b/>
           </w:rPr>
           <w:t>http://www.apa.org/news/press/releases/2011/08/social-kids.aspx</w:t>
         </w:r>
@@ -85,28 +160,23 @@
           <w:ilvl w:val="0"/>
           <w:numId w:val="1"/>
         </w:numPr>
-      </w:pPr>
-      <w:r>
+        <w:rPr>
+          <w:b/>
+        </w:rPr>
+      </w:pPr>
+      <w:r>
+        <w:rPr>
+          <w:b/>
+        </w:rPr>
         <w:t xml:space="preserve">Id, ego, superego: </w:t>
       </w:r>
       <w:hyperlink r:id="rId8" w:history="1">
         <w:r>
           <w:rPr>
             <w:rStyle w:val="Hyperlink"/>
+            <w:b/>
           </w:rPr>
-          <w:t>http://www.academia.edu/57421</w:t>
-        </w:r>
-        <w:r>
-          <w:rPr>
-            <w:rStyle w:val="Hyperlink"/>
-          </w:rPr>
-          <w:t>3</w:t>
-        </w:r>
-        <w:r>
-          <w:rPr>
-            <w:rStyle w:val="Hyperlink"/>
-          </w:rPr>
-          <w:t>4/Psychological_impact_of_Social_Networking_Sites_A_Psychological_Theory</w:t>
+          <w:t>http://www.academia.edu/5742134/Psychological_impact_of_Social_Networking_Sites_A_Psychological_Theory</w:t>
         </w:r>
       </w:hyperlink>
     </w:p>
@@ -117,14 +187,21 @@
           <w:ilvl w:val="0"/>
           <w:numId w:val="1"/>
         </w:numPr>
-      </w:pPr>
-      <w:r>
+        <w:rPr>
+          <w:b/>
+        </w:rPr>
+      </w:pPr>
+      <w:r>
+        <w:rPr>
+          <w:b/>
+        </w:rPr>
         <w:t xml:space="preserve">Social anxiety in the age of social networks: </w:t>
       </w:r>
       <w:hyperlink r:id="rId9" w:history="1">
         <w:r>
           <w:rPr>
             <w:rStyle w:val="Hyperlink"/>
+            <w:b/>
           </w:rPr>
           <w:t>http://www.psychologicalscience.org/index.php/publications/observer/2013/may-june-13/social-anxiety-in-the-age-of-social-networks.html</w:t>
         </w:r>
@@ -137,14 +214,21 @@
           <w:ilvl w:val="0"/>
           <w:numId w:val="1"/>
         </w:numPr>
-      </w:pPr>
-      <w:r>
+        <w:rPr>
+          <w:b/>
+        </w:rPr>
+      </w:pPr>
+      <w:r>
+        <w:rPr>
+          <w:b/>
+        </w:rPr>
         <w:t xml:space="preserve">The addiction and cost of social media: </w:t>
       </w:r>
       <w:hyperlink r:id="rId10" w:history="1">
         <w:r>
           <w:rPr>
             <w:rStyle w:val="Hyperlink"/>
+            <w:b/>
           </w:rPr>
           <w:t>http://www.huffingtonpost.com/sam-fiorella/social-media-addiction_b_2749102.html</w:t>
         </w:r>
@@ -157,14 +241,21 @@
           <w:ilvl w:val="0"/>
           <w:numId w:val="1"/>
         </w:numPr>
-      </w:pPr>
-      <w:r>
+        <w:rPr>
+          <w:b/>
+        </w:rPr>
+      </w:pPr>
+      <w:r>
+        <w:rPr>
+          <w:b/>
+        </w:rPr>
         <w:t xml:space="preserve">Survey: Young people who use social media seek fame: </w:t>
       </w:r>
       <w:hyperlink r:id="rId11" w:history="1">
         <w:r>
           <w:rPr>
             <w:rStyle w:val="Hyperlink"/>
+            <w:b/>
           </w:rPr>
           <w:t>http://www.usatoday.com/story/news/nation/2013/04/18/social-media-tweens-fame/2091199/</w:t>
         </w:r>
@@ -177,17 +268,21 @@
           <w:ilvl w:val="0"/>
           <w:numId w:val="1"/>
         </w:numPr>
-      </w:pPr>
-      <w:r>
-        <w:t>The Impact of Social Media on Children, Adolescents, and Families</w:t>
-      </w:r>
-      <w:r>
-        <w:t xml:space="preserve">: </w:t>
+        <w:rPr>
+          <w:b/>
+        </w:rPr>
+      </w:pPr>
+      <w:r>
+        <w:rPr>
+          <w:b/>
+        </w:rPr>
+        <w:t xml:space="preserve">The Impact of Social Media on Children, Adolescents, and Families: </w:t>
       </w:r>
       <w:hyperlink r:id="rId12" w:history="1">
         <w:r>
           <w:rPr>
             <w:rStyle w:val="Hyperlink"/>
+            <w:b/>
           </w:rPr>
           <w:t>http://pediatrics.aappublications.org/content/127/4/800.full.pdf</w:t>
         </w:r>
@@ -200,17 +295,21 @@
           <w:ilvl w:val="0"/>
           <w:numId w:val="1"/>
         </w:numPr>
-      </w:pPr>
-      <w:r>
-        <w:t>Five days at outdoor education camp without screens improves preteen skills with nonverbal emotion cues</w:t>
-      </w:r>
-      <w:r>
-        <w:t xml:space="preserve">: </w:t>
+        <w:rPr>
+          <w:b/>
+        </w:rPr>
+      </w:pPr>
+      <w:r>
+        <w:rPr>
+          <w:b/>
+        </w:rPr>
+        <w:t xml:space="preserve">Five days at outdoor education camp without screens improves preteen skills with nonverbal emotion cues: </w:t>
       </w:r>
       <w:hyperlink r:id="rId13" w:history="1">
         <w:r>
           <w:rPr>
             <w:rStyle w:val="Hyperlink"/>
+            <w:b/>
           </w:rPr>
           <w:t>http://www.sciencedirect.com/science/article/pii/S0747563214003227</w:t>
         </w:r>
@@ -219,28 +318,23 @@
     <w:p>
       <w:pPr>
         <w:pStyle w:val="ListParagraph"/>
-      </w:pPr>
-      <w:r>
+        <w:rPr>
+          <w:b/>
+        </w:rPr>
+      </w:pPr>
+      <w:r>
+        <w:rPr>
+          <w:b/>
+        </w:rPr>
         <w:t xml:space="preserve">(This is an article summarizing the experiment DON’T SITE) </w:t>
       </w:r>
       <w:hyperlink r:id="rId14" w:history="1">
         <w:r>
           <w:rPr>
             <w:rStyle w:val="Hyperlink"/>
+            <w:b/>
           </w:rPr>
-          <w:t>http://time.com/3153910/why-access-to-screens-is-lo</w:t>
-        </w:r>
-        <w:r>
-          <w:rPr>
-            <w:rStyle w:val="Hyperlink"/>
-          </w:rPr>
-          <w:t>w</w:t>
-        </w:r>
-        <w:r>
-          <w:rPr>
-            <w:rStyle w:val="Hyperlink"/>
-          </w:rPr>
-          <w:t>ering-kids-social-skills/</w:t>
+          <w:t>http://time.com/3153910/why-access-to-screens-is-lowering-kids-social-skills/</w:t>
         </w:r>
       </w:hyperlink>
     </w:p>
@@ -251,30 +345,44 @@
           <w:ilvl w:val="0"/>
           <w:numId w:val="1"/>
         </w:numPr>
-      </w:pPr>
-      <w:r>
+        <w:rPr>
+          <w:b/>
+        </w:rPr>
+      </w:pPr>
+      <w:r>
+        <w:rPr>
+          <w:b/>
+        </w:rPr>
         <w:t xml:space="preserve"> Can always look at </w:t>
       </w:r>
       <w:hyperlink r:id="rId15" w:history="1">
         <w:r>
           <w:rPr>
             <w:rStyle w:val="Hyperlink"/>
+            <w:b/>
           </w:rPr>
           <w:t>http://www.psychologicalscience.org/</w:t>
         </w:r>
       </w:hyperlink>
       <w:r>
+        <w:rPr>
+          <w:b/>
+        </w:rPr>
         <w:t xml:space="preserve"> or </w:t>
       </w:r>
       <w:hyperlink r:id="rId16" w:history="1">
         <w:r>
           <w:rPr>
             <w:rStyle w:val="Hyperlink"/>
+            <w:b/>
           </w:rPr>
           <w:t>www.apa.org</w:t>
         </w:r>
       </w:hyperlink>
       <w:r>
+        <w:rPr>
+          <w:b/>
+        </w:rPr>
         <w:t xml:space="preserve"> or Google Scholar</w:t>
       </w:r>
     </w:p>

</xml_diff>

<commit_message>
Working on parsing through sources for data
</commit_message>
<xml_diff>
--- a/Current Semester/COMM 101/Informate Speech Possible Sources.docx
+++ b/Current Semester/COMM 101/Informate Speech Possible Sources.docx
@@ -51,39 +51,188 @@
         <w:pStyle w:val="ListParagraph"/>
         <w:rPr>
           <w:rStyle w:val="Hyperlink"/>
-          <w:b/>
-        </w:rPr>
-      </w:pPr>
-    </w:p>
-    <w:p>
-      <w:pPr>
-        <w:pStyle w:val="ListParagraph"/>
+          <w:color w:val="auto"/>
+          <w:u w:val="none"/>
+        </w:rPr>
+      </w:pPr>
+      <w:r>
         <w:rPr>
           <w:rStyle w:val="Hyperlink"/>
           <w:color w:val="auto"/>
           <w:u w:val="none"/>
         </w:rPr>
-      </w:pPr>
-      <w:r>
+        <w:t>Facts:</w:t>
+      </w:r>
+    </w:p>
+    <w:p>
+      <w:pPr>
+        <w:pStyle w:val="ListParagraph"/>
+        <w:numPr>
+          <w:ilvl w:val="0"/>
+          <w:numId w:val="2"/>
+        </w:numPr>
         <w:rPr>
           <w:rStyle w:val="Hyperlink"/>
           <w:color w:val="auto"/>
           <w:u w:val="none"/>
         </w:rPr>
-        <w:t>Facts:</w:t>
-      </w:r>
-    </w:p>
-    <w:p>
-      <w:pPr>
-        <w:pStyle w:val="ListParagraph"/>
+      </w:pPr>
+      <w:r>
         <w:rPr>
           <w:rStyle w:val="Hyperlink"/>
           <w:color w:val="auto"/>
           <w:u w:val="none"/>
         </w:rPr>
-      </w:pPr>
-      <w:bookmarkStart w:id="0" w:name="_GoBack"/>
-      <w:bookmarkEnd w:id="0"/>
+        <w:t>Online survey of 3,461 north American girls, age 8-12, 2010</w:t>
+      </w:r>
+    </w:p>
+    <w:p>
+      <w:pPr>
+        <w:pStyle w:val="ListParagraph"/>
+        <w:numPr>
+          <w:ilvl w:val="0"/>
+          <w:numId w:val="2"/>
+        </w:numPr>
+        <w:rPr>
+          <w:rStyle w:val="Hyperlink"/>
+          <w:color w:val="auto"/>
+          <w:u w:val="none"/>
+        </w:rPr>
+      </w:pPr>
+      <w:r>
+        <w:rPr>
+          <w:rStyle w:val="Hyperlink"/>
+          <w:color w:val="auto"/>
+          <w:u w:val="none"/>
+        </w:rPr>
+        <w:t>Discovery Girls magazine</w:t>
+      </w:r>
+    </w:p>
+    <w:p>
+      <w:pPr>
+        <w:pStyle w:val="ListParagraph"/>
+        <w:numPr>
+          <w:ilvl w:val="0"/>
+          <w:numId w:val="2"/>
+        </w:numPr>
+        <w:rPr>
+          <w:rStyle w:val="Hyperlink"/>
+          <w:color w:val="auto"/>
+          <w:u w:val="none"/>
+        </w:rPr>
+      </w:pPr>
+      <w:r>
+        <w:rPr>
+          <w:rStyle w:val="Hyperlink"/>
+          <w:color w:val="auto"/>
+          <w:u w:val="none"/>
+        </w:rPr>
+        <w:t>Studied r</w:t>
+      </w:r>
+      <w:r>
+        <w:rPr>
+          <w:rStyle w:val="Hyperlink"/>
+          <w:color w:val="auto"/>
+          <w:u w:val="none"/>
+        </w:rPr>
+        <w:t>elationship between media use and well being</w:t>
+      </w:r>
+    </w:p>
+    <w:p>
+      <w:pPr>
+        <w:pStyle w:val="ListParagraph"/>
+        <w:numPr>
+          <w:ilvl w:val="0"/>
+          <w:numId w:val="2"/>
+        </w:numPr>
+        <w:rPr>
+          <w:rStyle w:val="Hyperlink"/>
+          <w:color w:val="auto"/>
+          <w:u w:val="none"/>
+        </w:rPr>
+      </w:pPr>
+      <w:r>
+        <w:rPr>
+          <w:rStyle w:val="Hyperlink"/>
+          <w:color w:val="auto"/>
+          <w:u w:val="none"/>
+        </w:rPr>
+        <w:t>Negative social well-being has a positive correlation with media use that is focused on interpersonal interaction</w:t>
+      </w:r>
+      <w:r>
+        <w:rPr>
+          <w:rStyle w:val="Hyperlink"/>
+          <w:color w:val="auto"/>
+          <w:u w:val="none"/>
+        </w:rPr>
+        <w:t>, and media use that is not</w:t>
+      </w:r>
+    </w:p>
+    <w:p>
+      <w:pPr>
+        <w:pStyle w:val="ListParagraph"/>
+        <w:numPr>
+          <w:ilvl w:val="0"/>
+          <w:numId w:val="2"/>
+        </w:numPr>
+        <w:rPr>
+          <w:rStyle w:val="Hyperlink"/>
+          <w:color w:val="auto"/>
+          <w:u w:val="none"/>
+        </w:rPr>
+      </w:pPr>
+      <w:r>
+        <w:rPr>
+          <w:rStyle w:val="Hyperlink"/>
+          <w:color w:val="auto"/>
+          <w:u w:val="none"/>
+        </w:rPr>
+        <w:t>Video had the strongest correlation</w:t>
+      </w:r>
+    </w:p>
+    <w:p>
+      <w:pPr>
+        <w:pStyle w:val="ListParagraph"/>
+        <w:numPr>
+          <w:ilvl w:val="0"/>
+          <w:numId w:val="2"/>
+        </w:numPr>
+        <w:rPr>
+          <w:rStyle w:val="Hyperlink"/>
+          <w:color w:val="auto"/>
+          <w:u w:val="none"/>
+        </w:rPr>
+      </w:pPr>
+      <w:r>
+        <w:rPr>
+          <w:rStyle w:val="Hyperlink"/>
+          <w:color w:val="auto"/>
+          <w:u w:val="none"/>
+        </w:rPr>
+        <w:t>Media multitasking showed decreased social well-being</w:t>
+      </w:r>
+    </w:p>
+    <w:p>
+      <w:pPr>
+        <w:pStyle w:val="ListParagraph"/>
+        <w:numPr>
+          <w:ilvl w:val="0"/>
+          <w:numId w:val="2"/>
+        </w:numPr>
+        <w:rPr>
+          <w:rStyle w:val="Hyperlink"/>
+          <w:color w:val="auto"/>
+          <w:u w:val="none"/>
+        </w:rPr>
+      </w:pPr>
+      <w:r>
+        <w:rPr>
+          <w:rStyle w:val="Hyperlink"/>
+          <w:color w:val="auto"/>
+          <w:u w:val="none"/>
+        </w:rPr>
+        <w:t>Face-to-face brought about positive well-being</w:t>
+      </w:r>
     </w:p>
     <w:p>
       <w:pPr>
@@ -128,13 +277,75 @@
     </w:p>
     <w:p>
       <w:pPr>
+        <w:ind w:left="720"/>
+      </w:pPr>
+      <w:r>
+        <w:t>Facts:</w:t>
+      </w:r>
+    </w:p>
+    <w:p>
+      <w:pPr>
+        <w:pStyle w:val="ListParagraph"/>
+        <w:numPr>
+          <w:ilvl w:val="0"/>
+          <w:numId w:val="3"/>
+        </w:numPr>
+      </w:pPr>
+      <w:r>
+        <w:t>Ages 2-18, 5-5.5 hours using media</w:t>
+      </w:r>
+      <w:r>
+        <w:t xml:space="preserve">, </w:t>
+      </w:r>
+      <w:r>
+        <w:t>1999 Kaiser Family Foundation report called “Kids &amp; Media @ The New Millennium”</w:t>
+      </w:r>
+    </w:p>
+    <w:p>
+      <w:pPr>
+        <w:pStyle w:val="ListParagraph"/>
+        <w:numPr>
+          <w:ilvl w:val="0"/>
+          <w:numId w:val="3"/>
+        </w:numPr>
+      </w:pPr>
+      <w:r>
+        <w:t xml:space="preserve">Advertisers dump billions into influencing perceptions </w:t>
+      </w:r>
+      <w:r>
+        <w:t>"We know very well that they wouldn't be investing the amount of money they do without clear evidence that those messages are influencing kids."</w:t>
+      </w:r>
+      <w:r>
+        <w:t xml:space="preserve"> Brian L. Wilcox, PhD, chair of APA’s Task Force on Advertising and Children</w:t>
+      </w:r>
+    </w:p>
+    <w:p>
+      <w:pPr>
+        <w:pStyle w:val="ListParagraph"/>
+        <w:numPr>
+          <w:ilvl w:val="0"/>
+          <w:numId w:val="3"/>
+        </w:numPr>
+      </w:pPr>
+      <w:r>
+        <w:t>Good, can use television to educate children</w:t>
+      </w:r>
+      <w:r>
+        <w:t>, since children are glued to screens anyway</w:t>
+      </w:r>
+    </w:p>
+    <w:p>
+      <w:pPr>
         <w:pStyle w:val="ListParagraph"/>
         <w:numPr>
           <w:ilvl w:val="0"/>
           <w:numId w:val="1"/>
         </w:numPr>
         <w:rPr>
-          <w:b/>
+          <w:rStyle w:val="Hyperlink"/>
+          <w:b/>
+          <w:color w:val="auto"/>
+          <w:u w:val="none"/>
         </w:rPr>
       </w:pPr>
       <w:r>
@@ -156,12 +367,106 @@
     <w:p>
       <w:pPr>
         <w:pStyle w:val="ListParagraph"/>
+        <w:rPr>
+          <w:b/>
+        </w:rPr>
+      </w:pPr>
+    </w:p>
+    <w:p>
+      <w:pPr>
+        <w:pStyle w:val="ListParagraph"/>
+      </w:pPr>
+      <w:r>
+        <w:t>Facts:</w:t>
+      </w:r>
+    </w:p>
+    <w:p>
+      <w:pPr>
+        <w:pStyle w:val="ListParagraph"/>
+        <w:numPr>
+          <w:ilvl w:val="0"/>
+          <w:numId w:val="4"/>
+        </w:numPr>
+      </w:pPr>
+      <w:r>
+        <w:t xml:space="preserve">Parents who monitor kids online </w:t>
+      </w:r>
+      <w:r>
+        <w:t>interactions aren’t doing any good, presentation at the 119</w:t>
+      </w:r>
+      <w:r>
+        <w:rPr>
+          <w:vertAlign w:val="superscript"/>
+        </w:rPr>
+        <w:t xml:space="preserve">th </w:t>
+      </w:r>
+      <w:r>
+        <w:t>American Psychological Association(APA) Annual Convention</w:t>
+      </w:r>
+    </w:p>
+    <w:p>
+      <w:pPr>
+        <w:pStyle w:val="ListParagraph"/>
+        <w:numPr>
+          <w:ilvl w:val="0"/>
+          <w:numId w:val="4"/>
+        </w:numPr>
+      </w:pPr>
+      <w:r>
+        <w:t xml:space="preserve">BAD: </w:t>
+      </w:r>
+      <w:r>
+        <w:t>More Facebook use shows more signs of psychological disorders (antisocial, aggressiveness)</w:t>
+      </w:r>
+      <w:r>
+        <w:t>, abuse can lead to anxiety, depression</w:t>
+      </w:r>
+      <w:r>
+        <w:t>,</w:t>
+      </w:r>
+      <w:r>
+        <w:t xml:space="preserve"> GOOD: young adults are better at showing virtual empathy, helps introverts socialize, can be used for teaching,</w:t>
+      </w:r>
+      <w:r>
+        <w:t xml:space="preserve"> talk “</w:t>
+      </w:r>
+      <w:r>
+        <w:t>Poke Me: How Social Networks Can Both Help and Harm Our Kids</w:t>
+      </w:r>
+      <w:r>
+        <w:t>”</w:t>
+      </w:r>
+      <w:r>
+        <w:t xml:space="preserve"> by </w:t>
+      </w:r>
+      <w:r>
+        <w:t>Larry D. Rosen</w:t>
+      </w:r>
+    </w:p>
+    <w:p>
+      <w:pPr>
+        <w:pStyle w:val="ListParagraph"/>
+        <w:numPr>
+          <w:ilvl w:val="0"/>
+          <w:numId w:val="4"/>
+        </w:numPr>
+      </w:pPr>
+      <w:r>
+        <w:t>Rosen says that instead of monitoring, talk with child – build trust</w:t>
+      </w:r>
+    </w:p>
+    <w:p>
+      <w:pPr>
+        <w:pStyle w:val="ListParagraph"/>
         <w:numPr>
           <w:ilvl w:val="0"/>
           <w:numId w:val="1"/>
         </w:numPr>
         <w:rPr>
-          <w:b/>
+          <w:rStyle w:val="Hyperlink"/>
+          <w:b/>
+          <w:color w:val="auto"/>
+          <w:u w:val="none"/>
         </w:rPr>
       </w:pPr>
       <w:r>
@@ -183,6 +488,33 @@
     <w:p>
       <w:pPr>
         <w:pStyle w:val="ListParagraph"/>
+        <w:rPr>
+          <w:b/>
+        </w:rPr>
+      </w:pPr>
+    </w:p>
+    <w:p>
+      <w:pPr>
+        <w:pStyle w:val="ListParagraph"/>
+      </w:pPr>
+      <w:r>
+        <w:t>Facts:</w:t>
+      </w:r>
+    </w:p>
+    <w:p>
+      <w:pPr>
+        <w:pStyle w:val="ListParagraph"/>
+        <w:numPr>
+          <w:ilvl w:val="0"/>
+          <w:numId w:val="5"/>
+        </w:numPr>
+      </w:pPr>
+      <w:bookmarkStart w:id="0" w:name="_GoBack"/>
+      <w:bookmarkEnd w:id="0"/>
+    </w:p>
+    <w:p>
+      <w:pPr>
+        <w:pStyle w:val="ListParagraph"/>
         <w:numPr>
           <w:ilvl w:val="0"/>
           <w:numId w:val="1"/>
@@ -195,6 +527,7 @@
         <w:rPr>
           <w:b/>
         </w:rPr>
+        <w:lastRenderedPageBreak/>
         <w:t xml:space="preserve">Social anxiety in the age of social networks: </w:t>
       </w:r>
       <w:hyperlink r:id="rId9" w:history="1">
@@ -399,6 +732,119 @@
 <file path=word/numbering.xml><?xml version="1.0" encoding="utf-8"?>
 <w:numbering xmlns:wpc="http://schemas.microsoft.com/office/word/2010/wordprocessingCanvas" xmlns:mc="http://schemas.openxmlformats.org/markup-compatibility/2006" xmlns:o="urn:schemas-microsoft-com:office:office" xmlns:r="http://schemas.openxmlformats.org/officeDocument/2006/relationships" xmlns:m="http://schemas.openxmlformats.org/officeDocument/2006/math" xmlns:v="urn:schemas-microsoft-com:vml" xmlns:wp14="http://schemas.microsoft.com/office/word/2010/wordprocessingDrawing" xmlns:wp="http://schemas.openxmlformats.org/drawingml/2006/wordprocessingDrawing" xmlns:w10="urn:schemas-microsoft-com:office:word" xmlns:w="http://schemas.openxmlformats.org/wordprocessingml/2006/main" xmlns:w14="http://schemas.microsoft.com/office/word/2010/wordml" xmlns:w15="http://schemas.microsoft.com/office/word/2012/wordml" xmlns:wpg="http://schemas.microsoft.com/office/word/2010/wordprocessingGroup" xmlns:wpi="http://schemas.microsoft.com/office/word/2010/wordprocessingInk" xmlns:wne="http://schemas.microsoft.com/office/word/2006/wordml" xmlns:wps="http://schemas.microsoft.com/office/word/2010/wordprocessingShape" mc:Ignorable="w14 w15 wp14">
   <w:abstractNum w:abstractNumId="0">
+    <w:nsid w:val="178C0B01"/>
+    <w:multiLevelType w:val="hybridMultilevel"/>
+    <w:tmpl w:val="87D690B6"/>
+    <w:lvl w:ilvl="0" w:tplc="04090001">
+      <w:start w:val="1"/>
+      <w:numFmt w:val="bullet"/>
+      <w:lvlText w:val=""/>
+      <w:lvlJc w:val="left"/>
+      <w:pPr>
+        <w:ind w:left="1440" w:hanging="360"/>
+      </w:pPr>
+      <w:rPr>
+        <w:rFonts w:ascii="Symbol" w:hAnsi="Symbol" w:hint="default"/>
+      </w:rPr>
+    </w:lvl>
+    <w:lvl w:ilvl="1" w:tplc="04090003" w:tentative="1">
+      <w:start w:val="1"/>
+      <w:numFmt w:val="bullet"/>
+      <w:lvlText w:val="o"/>
+      <w:lvlJc w:val="left"/>
+      <w:pPr>
+        <w:ind w:left="2160" w:hanging="360"/>
+      </w:pPr>
+      <w:rPr>
+        <w:rFonts w:ascii="Courier New" w:hAnsi="Courier New" w:cs="Courier New" w:hint="default"/>
+      </w:rPr>
+    </w:lvl>
+    <w:lvl w:ilvl="2" w:tplc="04090005" w:tentative="1">
+      <w:start w:val="1"/>
+      <w:numFmt w:val="bullet"/>
+      <w:lvlText w:val=""/>
+      <w:lvlJc w:val="left"/>
+      <w:pPr>
+        <w:ind w:left="2880" w:hanging="360"/>
+      </w:pPr>
+      <w:rPr>
+        <w:rFonts w:ascii="Wingdings" w:hAnsi="Wingdings" w:hint="default"/>
+      </w:rPr>
+    </w:lvl>
+    <w:lvl w:ilvl="3" w:tplc="04090001" w:tentative="1">
+      <w:start w:val="1"/>
+      <w:numFmt w:val="bullet"/>
+      <w:lvlText w:val=""/>
+      <w:lvlJc w:val="left"/>
+      <w:pPr>
+        <w:ind w:left="3600" w:hanging="360"/>
+      </w:pPr>
+      <w:rPr>
+        <w:rFonts w:ascii="Symbol" w:hAnsi="Symbol" w:hint="default"/>
+      </w:rPr>
+    </w:lvl>
+    <w:lvl w:ilvl="4" w:tplc="04090003" w:tentative="1">
+      <w:start w:val="1"/>
+      <w:numFmt w:val="bullet"/>
+      <w:lvlText w:val="o"/>
+      <w:lvlJc w:val="left"/>
+      <w:pPr>
+        <w:ind w:left="4320" w:hanging="360"/>
+      </w:pPr>
+      <w:rPr>
+        <w:rFonts w:ascii="Courier New" w:hAnsi="Courier New" w:cs="Courier New" w:hint="default"/>
+      </w:rPr>
+    </w:lvl>
+    <w:lvl w:ilvl="5" w:tplc="04090005" w:tentative="1">
+      <w:start w:val="1"/>
+      <w:numFmt w:val="bullet"/>
+      <w:lvlText w:val=""/>
+      <w:lvlJc w:val="left"/>
+      <w:pPr>
+        <w:ind w:left="5040" w:hanging="360"/>
+      </w:pPr>
+      <w:rPr>
+        <w:rFonts w:ascii="Wingdings" w:hAnsi="Wingdings" w:hint="default"/>
+      </w:rPr>
+    </w:lvl>
+    <w:lvl w:ilvl="6" w:tplc="04090001" w:tentative="1">
+      <w:start w:val="1"/>
+      <w:numFmt w:val="bullet"/>
+      <w:lvlText w:val=""/>
+      <w:lvlJc w:val="left"/>
+      <w:pPr>
+        <w:ind w:left="5760" w:hanging="360"/>
+      </w:pPr>
+      <w:rPr>
+        <w:rFonts w:ascii="Symbol" w:hAnsi="Symbol" w:hint="default"/>
+      </w:rPr>
+    </w:lvl>
+    <w:lvl w:ilvl="7" w:tplc="04090003" w:tentative="1">
+      <w:start w:val="1"/>
+      <w:numFmt w:val="bullet"/>
+      <w:lvlText w:val="o"/>
+      <w:lvlJc w:val="left"/>
+      <w:pPr>
+        <w:ind w:left="6480" w:hanging="360"/>
+      </w:pPr>
+      <w:rPr>
+        <w:rFonts w:ascii="Courier New" w:hAnsi="Courier New" w:cs="Courier New" w:hint="default"/>
+      </w:rPr>
+    </w:lvl>
+    <w:lvl w:ilvl="8" w:tplc="04090005" w:tentative="1">
+      <w:start w:val="1"/>
+      <w:numFmt w:val="bullet"/>
+      <w:lvlText w:val=""/>
+      <w:lvlJc w:val="left"/>
+      <w:pPr>
+        <w:ind w:left="7200" w:hanging="360"/>
+      </w:pPr>
+      <w:rPr>
+        <w:rFonts w:ascii="Wingdings" w:hAnsi="Wingdings" w:hint="default"/>
+      </w:rPr>
+    </w:lvl>
+  </w:abstractNum>
+  <w:abstractNum w:abstractNumId="1">
     <w:nsid w:val="5B550C5C"/>
     <w:multiLevelType w:val="hybridMultilevel"/>
     <w:tmpl w:val="9FEEF568"/>
@@ -487,8 +933,359 @@
       </w:pPr>
     </w:lvl>
   </w:abstractNum>
+  <w:abstractNum w:abstractNumId="2">
+    <w:nsid w:val="5ED267E7"/>
+    <w:multiLevelType w:val="hybridMultilevel"/>
+    <w:tmpl w:val="C6DEC3E4"/>
+    <w:lvl w:ilvl="0" w:tplc="04090001">
+      <w:start w:val="1"/>
+      <w:numFmt w:val="bullet"/>
+      <w:lvlText w:val=""/>
+      <w:lvlJc w:val="left"/>
+      <w:pPr>
+        <w:ind w:left="1440" w:hanging="360"/>
+      </w:pPr>
+      <w:rPr>
+        <w:rFonts w:ascii="Symbol" w:hAnsi="Symbol" w:hint="default"/>
+      </w:rPr>
+    </w:lvl>
+    <w:lvl w:ilvl="1" w:tplc="04090003" w:tentative="1">
+      <w:start w:val="1"/>
+      <w:numFmt w:val="bullet"/>
+      <w:lvlText w:val="o"/>
+      <w:lvlJc w:val="left"/>
+      <w:pPr>
+        <w:ind w:left="2160" w:hanging="360"/>
+      </w:pPr>
+      <w:rPr>
+        <w:rFonts w:ascii="Courier New" w:hAnsi="Courier New" w:cs="Courier New" w:hint="default"/>
+      </w:rPr>
+    </w:lvl>
+    <w:lvl w:ilvl="2" w:tplc="04090005" w:tentative="1">
+      <w:start w:val="1"/>
+      <w:numFmt w:val="bullet"/>
+      <w:lvlText w:val=""/>
+      <w:lvlJc w:val="left"/>
+      <w:pPr>
+        <w:ind w:left="2880" w:hanging="360"/>
+      </w:pPr>
+      <w:rPr>
+        <w:rFonts w:ascii="Wingdings" w:hAnsi="Wingdings" w:hint="default"/>
+      </w:rPr>
+    </w:lvl>
+    <w:lvl w:ilvl="3" w:tplc="04090001" w:tentative="1">
+      <w:start w:val="1"/>
+      <w:numFmt w:val="bullet"/>
+      <w:lvlText w:val=""/>
+      <w:lvlJc w:val="left"/>
+      <w:pPr>
+        <w:ind w:left="3600" w:hanging="360"/>
+      </w:pPr>
+      <w:rPr>
+        <w:rFonts w:ascii="Symbol" w:hAnsi="Symbol" w:hint="default"/>
+      </w:rPr>
+    </w:lvl>
+    <w:lvl w:ilvl="4" w:tplc="04090003" w:tentative="1">
+      <w:start w:val="1"/>
+      <w:numFmt w:val="bullet"/>
+      <w:lvlText w:val="o"/>
+      <w:lvlJc w:val="left"/>
+      <w:pPr>
+        <w:ind w:left="4320" w:hanging="360"/>
+      </w:pPr>
+      <w:rPr>
+        <w:rFonts w:ascii="Courier New" w:hAnsi="Courier New" w:cs="Courier New" w:hint="default"/>
+      </w:rPr>
+    </w:lvl>
+    <w:lvl w:ilvl="5" w:tplc="04090005" w:tentative="1">
+      <w:start w:val="1"/>
+      <w:numFmt w:val="bullet"/>
+      <w:lvlText w:val=""/>
+      <w:lvlJc w:val="left"/>
+      <w:pPr>
+        <w:ind w:left="5040" w:hanging="360"/>
+      </w:pPr>
+      <w:rPr>
+        <w:rFonts w:ascii="Wingdings" w:hAnsi="Wingdings" w:hint="default"/>
+      </w:rPr>
+    </w:lvl>
+    <w:lvl w:ilvl="6" w:tplc="04090001" w:tentative="1">
+      <w:start w:val="1"/>
+      <w:numFmt w:val="bullet"/>
+      <w:lvlText w:val=""/>
+      <w:lvlJc w:val="left"/>
+      <w:pPr>
+        <w:ind w:left="5760" w:hanging="360"/>
+      </w:pPr>
+      <w:rPr>
+        <w:rFonts w:ascii="Symbol" w:hAnsi="Symbol" w:hint="default"/>
+      </w:rPr>
+    </w:lvl>
+    <w:lvl w:ilvl="7" w:tplc="04090003" w:tentative="1">
+      <w:start w:val="1"/>
+      <w:numFmt w:val="bullet"/>
+      <w:lvlText w:val="o"/>
+      <w:lvlJc w:val="left"/>
+      <w:pPr>
+        <w:ind w:left="6480" w:hanging="360"/>
+      </w:pPr>
+      <w:rPr>
+        <w:rFonts w:ascii="Courier New" w:hAnsi="Courier New" w:cs="Courier New" w:hint="default"/>
+      </w:rPr>
+    </w:lvl>
+    <w:lvl w:ilvl="8" w:tplc="04090005" w:tentative="1">
+      <w:start w:val="1"/>
+      <w:numFmt w:val="bullet"/>
+      <w:lvlText w:val=""/>
+      <w:lvlJc w:val="left"/>
+      <w:pPr>
+        <w:ind w:left="7200" w:hanging="360"/>
+      </w:pPr>
+      <w:rPr>
+        <w:rFonts w:ascii="Wingdings" w:hAnsi="Wingdings" w:hint="default"/>
+      </w:rPr>
+    </w:lvl>
+  </w:abstractNum>
+  <w:abstractNum w:abstractNumId="3">
+    <w:nsid w:val="67475274"/>
+    <w:multiLevelType w:val="hybridMultilevel"/>
+    <w:tmpl w:val="F8604334"/>
+    <w:lvl w:ilvl="0" w:tplc="04090001">
+      <w:start w:val="1"/>
+      <w:numFmt w:val="bullet"/>
+      <w:lvlText w:val=""/>
+      <w:lvlJc w:val="left"/>
+      <w:pPr>
+        <w:ind w:left="1440" w:hanging="360"/>
+      </w:pPr>
+      <w:rPr>
+        <w:rFonts w:ascii="Symbol" w:hAnsi="Symbol" w:hint="default"/>
+      </w:rPr>
+    </w:lvl>
+    <w:lvl w:ilvl="1" w:tplc="04090003" w:tentative="1">
+      <w:start w:val="1"/>
+      <w:numFmt w:val="bullet"/>
+      <w:lvlText w:val="o"/>
+      <w:lvlJc w:val="left"/>
+      <w:pPr>
+        <w:ind w:left="2160" w:hanging="360"/>
+      </w:pPr>
+      <w:rPr>
+        <w:rFonts w:ascii="Courier New" w:hAnsi="Courier New" w:cs="Courier New" w:hint="default"/>
+      </w:rPr>
+    </w:lvl>
+    <w:lvl w:ilvl="2" w:tplc="04090005" w:tentative="1">
+      <w:start w:val="1"/>
+      <w:numFmt w:val="bullet"/>
+      <w:lvlText w:val=""/>
+      <w:lvlJc w:val="left"/>
+      <w:pPr>
+        <w:ind w:left="2880" w:hanging="360"/>
+      </w:pPr>
+      <w:rPr>
+        <w:rFonts w:ascii="Wingdings" w:hAnsi="Wingdings" w:hint="default"/>
+      </w:rPr>
+    </w:lvl>
+    <w:lvl w:ilvl="3" w:tplc="04090001" w:tentative="1">
+      <w:start w:val="1"/>
+      <w:numFmt w:val="bullet"/>
+      <w:lvlText w:val=""/>
+      <w:lvlJc w:val="left"/>
+      <w:pPr>
+        <w:ind w:left="3600" w:hanging="360"/>
+      </w:pPr>
+      <w:rPr>
+        <w:rFonts w:ascii="Symbol" w:hAnsi="Symbol" w:hint="default"/>
+      </w:rPr>
+    </w:lvl>
+    <w:lvl w:ilvl="4" w:tplc="04090003" w:tentative="1">
+      <w:start w:val="1"/>
+      <w:numFmt w:val="bullet"/>
+      <w:lvlText w:val="o"/>
+      <w:lvlJc w:val="left"/>
+      <w:pPr>
+        <w:ind w:left="4320" w:hanging="360"/>
+      </w:pPr>
+      <w:rPr>
+        <w:rFonts w:ascii="Courier New" w:hAnsi="Courier New" w:cs="Courier New" w:hint="default"/>
+      </w:rPr>
+    </w:lvl>
+    <w:lvl w:ilvl="5" w:tplc="04090005" w:tentative="1">
+      <w:start w:val="1"/>
+      <w:numFmt w:val="bullet"/>
+      <w:lvlText w:val=""/>
+      <w:lvlJc w:val="left"/>
+      <w:pPr>
+        <w:ind w:left="5040" w:hanging="360"/>
+      </w:pPr>
+      <w:rPr>
+        <w:rFonts w:ascii="Wingdings" w:hAnsi="Wingdings" w:hint="default"/>
+      </w:rPr>
+    </w:lvl>
+    <w:lvl w:ilvl="6" w:tplc="04090001" w:tentative="1">
+      <w:start w:val="1"/>
+      <w:numFmt w:val="bullet"/>
+      <w:lvlText w:val=""/>
+      <w:lvlJc w:val="left"/>
+      <w:pPr>
+        <w:ind w:left="5760" w:hanging="360"/>
+      </w:pPr>
+      <w:rPr>
+        <w:rFonts w:ascii="Symbol" w:hAnsi="Symbol" w:hint="default"/>
+      </w:rPr>
+    </w:lvl>
+    <w:lvl w:ilvl="7" w:tplc="04090003" w:tentative="1">
+      <w:start w:val="1"/>
+      <w:numFmt w:val="bullet"/>
+      <w:lvlText w:val="o"/>
+      <w:lvlJc w:val="left"/>
+      <w:pPr>
+        <w:ind w:left="6480" w:hanging="360"/>
+      </w:pPr>
+      <w:rPr>
+        <w:rFonts w:ascii="Courier New" w:hAnsi="Courier New" w:cs="Courier New" w:hint="default"/>
+      </w:rPr>
+    </w:lvl>
+    <w:lvl w:ilvl="8" w:tplc="04090005" w:tentative="1">
+      <w:start w:val="1"/>
+      <w:numFmt w:val="bullet"/>
+      <w:lvlText w:val=""/>
+      <w:lvlJc w:val="left"/>
+      <w:pPr>
+        <w:ind w:left="7200" w:hanging="360"/>
+      </w:pPr>
+      <w:rPr>
+        <w:rFonts w:ascii="Wingdings" w:hAnsi="Wingdings" w:hint="default"/>
+      </w:rPr>
+    </w:lvl>
+  </w:abstractNum>
+  <w:abstractNum w:abstractNumId="4">
+    <w:nsid w:val="71B44FAB"/>
+    <w:multiLevelType w:val="hybridMultilevel"/>
+    <w:tmpl w:val="52D8B656"/>
+    <w:lvl w:ilvl="0" w:tplc="04090001">
+      <w:start w:val="1"/>
+      <w:numFmt w:val="bullet"/>
+      <w:lvlText w:val=""/>
+      <w:lvlJc w:val="left"/>
+      <w:pPr>
+        <w:ind w:left="1440" w:hanging="360"/>
+      </w:pPr>
+      <w:rPr>
+        <w:rFonts w:ascii="Symbol" w:hAnsi="Symbol" w:hint="default"/>
+      </w:rPr>
+    </w:lvl>
+    <w:lvl w:ilvl="1" w:tplc="04090003" w:tentative="1">
+      <w:start w:val="1"/>
+      <w:numFmt w:val="bullet"/>
+      <w:lvlText w:val="o"/>
+      <w:lvlJc w:val="left"/>
+      <w:pPr>
+        <w:ind w:left="2160" w:hanging="360"/>
+      </w:pPr>
+      <w:rPr>
+        <w:rFonts w:ascii="Courier New" w:hAnsi="Courier New" w:cs="Courier New" w:hint="default"/>
+      </w:rPr>
+    </w:lvl>
+    <w:lvl w:ilvl="2" w:tplc="04090005" w:tentative="1">
+      <w:start w:val="1"/>
+      <w:numFmt w:val="bullet"/>
+      <w:lvlText w:val=""/>
+      <w:lvlJc w:val="left"/>
+      <w:pPr>
+        <w:ind w:left="2880" w:hanging="360"/>
+      </w:pPr>
+      <w:rPr>
+        <w:rFonts w:ascii="Wingdings" w:hAnsi="Wingdings" w:hint="default"/>
+      </w:rPr>
+    </w:lvl>
+    <w:lvl w:ilvl="3" w:tplc="04090001" w:tentative="1">
+      <w:start w:val="1"/>
+      <w:numFmt w:val="bullet"/>
+      <w:lvlText w:val=""/>
+      <w:lvlJc w:val="left"/>
+      <w:pPr>
+        <w:ind w:left="3600" w:hanging="360"/>
+      </w:pPr>
+      <w:rPr>
+        <w:rFonts w:ascii="Symbol" w:hAnsi="Symbol" w:hint="default"/>
+      </w:rPr>
+    </w:lvl>
+    <w:lvl w:ilvl="4" w:tplc="04090003" w:tentative="1">
+      <w:start w:val="1"/>
+      <w:numFmt w:val="bullet"/>
+      <w:lvlText w:val="o"/>
+      <w:lvlJc w:val="left"/>
+      <w:pPr>
+        <w:ind w:left="4320" w:hanging="360"/>
+      </w:pPr>
+      <w:rPr>
+        <w:rFonts w:ascii="Courier New" w:hAnsi="Courier New" w:cs="Courier New" w:hint="default"/>
+      </w:rPr>
+    </w:lvl>
+    <w:lvl w:ilvl="5" w:tplc="04090005" w:tentative="1">
+      <w:start w:val="1"/>
+      <w:numFmt w:val="bullet"/>
+      <w:lvlText w:val=""/>
+      <w:lvlJc w:val="left"/>
+      <w:pPr>
+        <w:ind w:left="5040" w:hanging="360"/>
+      </w:pPr>
+      <w:rPr>
+        <w:rFonts w:ascii="Wingdings" w:hAnsi="Wingdings" w:hint="default"/>
+      </w:rPr>
+    </w:lvl>
+    <w:lvl w:ilvl="6" w:tplc="04090001" w:tentative="1">
+      <w:start w:val="1"/>
+      <w:numFmt w:val="bullet"/>
+      <w:lvlText w:val=""/>
+      <w:lvlJc w:val="left"/>
+      <w:pPr>
+        <w:ind w:left="5760" w:hanging="360"/>
+      </w:pPr>
+      <w:rPr>
+        <w:rFonts w:ascii="Symbol" w:hAnsi="Symbol" w:hint="default"/>
+      </w:rPr>
+    </w:lvl>
+    <w:lvl w:ilvl="7" w:tplc="04090003" w:tentative="1">
+      <w:start w:val="1"/>
+      <w:numFmt w:val="bullet"/>
+      <w:lvlText w:val="o"/>
+      <w:lvlJc w:val="left"/>
+      <w:pPr>
+        <w:ind w:left="6480" w:hanging="360"/>
+      </w:pPr>
+      <w:rPr>
+        <w:rFonts w:ascii="Courier New" w:hAnsi="Courier New" w:cs="Courier New" w:hint="default"/>
+      </w:rPr>
+    </w:lvl>
+    <w:lvl w:ilvl="8" w:tplc="04090005" w:tentative="1">
+      <w:start w:val="1"/>
+      <w:numFmt w:val="bullet"/>
+      <w:lvlText w:val=""/>
+      <w:lvlJc w:val="left"/>
+      <w:pPr>
+        <w:ind w:left="7200" w:hanging="360"/>
+      </w:pPr>
+      <w:rPr>
+        <w:rFonts w:ascii="Wingdings" w:hAnsi="Wingdings" w:hint="default"/>
+      </w:rPr>
+    </w:lvl>
+  </w:abstractNum>
   <w:num w:numId="1">
+    <w:abstractNumId w:val="1"/>
+  </w:num>
+  <w:num w:numId="2">
+    <w:abstractNumId w:val="3"/>
+  </w:num>
+  <w:num w:numId="3">
     <w:abstractNumId w:val="0"/>
+  </w:num>
+  <w:num w:numId="4">
+    <w:abstractNumId w:val="2"/>
+  </w:num>
+  <w:num w:numId="5">
+    <w:abstractNumId w:val="4"/>
   </w:num>
 </w:numbering>
 </file>

</xml_diff>

<commit_message>
Still parsing through sources
</commit_message>
<xml_diff>
--- a/Current Semester/COMM 101/Informate Speech Possible Sources.docx
+++ b/Current Semester/COMM 101/Informate Speech Possible Sources.docx
@@ -85,20 +85,14 @@
         </w:rPr>
         <w:t>Online survey of 3,461 north American girls, age 8-12, 2010</w:t>
       </w:r>
-    </w:p>
-    <w:p>
-      <w:pPr>
-        <w:pStyle w:val="ListParagraph"/>
-        <w:numPr>
-          <w:ilvl w:val="0"/>
-          <w:numId w:val="2"/>
-        </w:numPr>
+      <w:r>
         <w:rPr>
           <w:rStyle w:val="Hyperlink"/>
           <w:color w:val="auto"/>
           <w:u w:val="none"/>
         </w:rPr>
-      </w:pPr>
+        <w:t xml:space="preserve">, </w:t>
+      </w:r>
       <w:r>
         <w:rPr>
           <w:rStyle w:val="Hyperlink"/>
@@ -509,8 +503,9 @@
           <w:numId w:val="5"/>
         </w:numPr>
       </w:pPr>
-      <w:bookmarkStart w:id="0" w:name="_GoBack"/>
-      <w:bookmarkEnd w:id="0"/>
+      <w:r>
+        <w:t>NOT GOOD INFO</w:t>
+      </w:r>
     </w:p>
     <w:p>
       <w:pPr>
@@ -520,14 +515,16 @@
           <w:numId w:val="1"/>
         </w:numPr>
         <w:rPr>
-          <w:b/>
-        </w:rPr>
-      </w:pPr>
-      <w:r>
-        <w:rPr>
-          <w:b/>
-        </w:rPr>
-        <w:lastRenderedPageBreak/>
+          <w:rStyle w:val="Hyperlink"/>
+          <w:b/>
+          <w:color w:val="auto"/>
+          <w:u w:val="none"/>
+        </w:rPr>
+      </w:pPr>
+      <w:r>
+        <w:rPr>
+          <w:b/>
+        </w:rPr>
         <w:t xml:space="preserve">Social anxiety in the age of social networks: </w:t>
       </w:r>
       <w:hyperlink r:id="rId9" w:history="1">
@@ -543,12 +540,91 @@
     <w:p>
       <w:pPr>
         <w:pStyle w:val="ListParagraph"/>
+        <w:rPr>
+          <w:b/>
+        </w:rPr>
+      </w:pPr>
+    </w:p>
+    <w:p>
+      <w:pPr>
+        <w:pStyle w:val="ListParagraph"/>
+      </w:pPr>
+      <w:r>
+        <w:t>Facts:</w:t>
+      </w:r>
+    </w:p>
+    <w:p>
+      <w:pPr>
+        <w:pStyle w:val="ListParagraph"/>
+        <w:numPr>
+          <w:ilvl w:val="0"/>
+          <w:numId w:val="5"/>
+        </w:numPr>
+      </w:pPr>
+      <w:r>
+        <w:t>½ of adults and ¾ teenagers are active social network users</w:t>
+      </w:r>
+      <w:r>
+        <w:t xml:space="preserve">. </w:t>
+      </w:r>
+      <w:r>
+        <w:t>Perceived usefulness impacts how much people use it</w:t>
+      </w:r>
+      <w:r>
+        <w:t>, stimulates sharing and relationship building</w:t>
+      </w:r>
+      <w:r>
+        <w:t xml:space="preserve">, </w:t>
+      </w:r>
+      <w:r>
+        <w:t>Thanks to social networks, time and distance isn’t always a big factor in determining a successful relationship</w:t>
+      </w:r>
+      <w:r>
+        <w:t>, cost of relationship has gone down</w:t>
+      </w:r>
+      <w:r>
+        <w:t xml:space="preserve">, </w:t>
+      </w:r>
+      <w:r>
+        <w:t>American Life Project (study) 2011</w:t>
+      </w:r>
+    </w:p>
+    <w:p>
+      <w:pPr>
+        <w:pStyle w:val="ListParagraph"/>
+        <w:numPr>
+          <w:ilvl w:val="0"/>
+          <w:numId w:val="5"/>
+        </w:numPr>
+      </w:pPr>
+      <w:r>
+        <w:t xml:space="preserve">Anti-social or people with low self-esteem can benefit the most from SNS, but they are the least likely to use it, 2008 </w:t>
+      </w:r>
+      <w:r>
+        <w:t>(study)</w:t>
+      </w:r>
+      <w:r>
+        <w:t xml:space="preserve"> </w:t>
+      </w:r>
+      <w:r>
+        <w:rPr>
+          <w:i/>
+        </w:rPr>
+        <w:t>The Wired Generation</w:t>
+      </w:r>
+    </w:p>
+    <w:p>
+      <w:pPr>
+        <w:pStyle w:val="ListParagraph"/>
         <w:numPr>
           <w:ilvl w:val="0"/>
           <w:numId w:val="1"/>
         </w:numPr>
         <w:rPr>
-          <w:b/>
+          <w:rStyle w:val="Hyperlink"/>
+          <w:b/>
+          <w:color w:val="auto"/>
+          <w:u w:val="none"/>
         </w:rPr>
       </w:pPr>
       <w:r>
@@ -570,12 +646,49 @@
     <w:p>
       <w:pPr>
         <w:pStyle w:val="ListParagraph"/>
+        <w:rPr>
+          <w:b/>
+        </w:rPr>
+      </w:pPr>
+    </w:p>
+    <w:p>
+      <w:pPr>
+        <w:pStyle w:val="ListParagraph"/>
+      </w:pPr>
+      <w:r>
+        <w:t>Facts:</w:t>
+      </w:r>
+    </w:p>
+    <w:p>
+      <w:pPr>
+        <w:pStyle w:val="ListParagraph"/>
+        <w:numPr>
+          <w:ilvl w:val="0"/>
+          <w:numId w:val="7"/>
+        </w:numPr>
+        <w:rPr>
+          <w:b/>
+        </w:rPr>
+      </w:pPr>
+      <w:r>
+        <w:t>NO GOOD DATA</w:t>
+      </w:r>
+      <w:r>
+        <w:br/>
+      </w:r>
+    </w:p>
+    <w:p>
+      <w:pPr>
+        <w:pStyle w:val="ListParagraph"/>
         <w:numPr>
           <w:ilvl w:val="0"/>
           <w:numId w:val="1"/>
         </w:numPr>
         <w:rPr>
-          <w:b/>
+          <w:rStyle w:val="Hyperlink"/>
+          <w:b/>
+          <w:color w:val="auto"/>
+          <w:u w:val="none"/>
         </w:rPr>
       </w:pPr>
       <w:r>
@@ -593,6 +706,30 @@
           <w:t>http://www.usatoday.com/story/news/nation/2013/04/18/social-media-tweens-fame/2091199/</w:t>
         </w:r>
       </w:hyperlink>
+    </w:p>
+    <w:p>
+      <w:pPr>
+        <w:pStyle w:val="ListParagraph"/>
+      </w:pPr>
+    </w:p>
+    <w:p>
+      <w:pPr>
+        <w:pStyle w:val="ListParagraph"/>
+      </w:pPr>
+      <w:r>
+        <w:t>Facts:</w:t>
+      </w:r>
+    </w:p>
+    <w:p>
+      <w:pPr>
+        <w:pStyle w:val="ListParagraph"/>
+        <w:numPr>
+          <w:ilvl w:val="0"/>
+          <w:numId w:val="7"/>
+        </w:numPr>
+      </w:pPr>
+      <w:bookmarkStart w:id="0" w:name="_GoBack"/>
+      <w:bookmarkEnd w:id="0"/>
     </w:p>
     <w:p>
       <w:pPr>
@@ -845,6 +982,119 @@
     </w:lvl>
   </w:abstractNum>
   <w:abstractNum w:abstractNumId="1">
+    <w:nsid w:val="3F974E40"/>
+    <w:multiLevelType w:val="hybridMultilevel"/>
+    <w:tmpl w:val="7ADE38D8"/>
+    <w:lvl w:ilvl="0" w:tplc="04090001">
+      <w:start w:val="1"/>
+      <w:numFmt w:val="bullet"/>
+      <w:lvlText w:val=""/>
+      <w:lvlJc w:val="left"/>
+      <w:pPr>
+        <w:ind w:left="1440" w:hanging="360"/>
+      </w:pPr>
+      <w:rPr>
+        <w:rFonts w:ascii="Symbol" w:hAnsi="Symbol" w:hint="default"/>
+      </w:rPr>
+    </w:lvl>
+    <w:lvl w:ilvl="1" w:tplc="04090003" w:tentative="1">
+      <w:start w:val="1"/>
+      <w:numFmt w:val="bullet"/>
+      <w:lvlText w:val="o"/>
+      <w:lvlJc w:val="left"/>
+      <w:pPr>
+        <w:ind w:left="2160" w:hanging="360"/>
+      </w:pPr>
+      <w:rPr>
+        <w:rFonts w:ascii="Courier New" w:hAnsi="Courier New" w:cs="Courier New" w:hint="default"/>
+      </w:rPr>
+    </w:lvl>
+    <w:lvl w:ilvl="2" w:tplc="04090005" w:tentative="1">
+      <w:start w:val="1"/>
+      <w:numFmt w:val="bullet"/>
+      <w:lvlText w:val=""/>
+      <w:lvlJc w:val="left"/>
+      <w:pPr>
+        <w:ind w:left="2880" w:hanging="360"/>
+      </w:pPr>
+      <w:rPr>
+        <w:rFonts w:ascii="Wingdings" w:hAnsi="Wingdings" w:hint="default"/>
+      </w:rPr>
+    </w:lvl>
+    <w:lvl w:ilvl="3" w:tplc="04090001" w:tentative="1">
+      <w:start w:val="1"/>
+      <w:numFmt w:val="bullet"/>
+      <w:lvlText w:val=""/>
+      <w:lvlJc w:val="left"/>
+      <w:pPr>
+        <w:ind w:left="3600" w:hanging="360"/>
+      </w:pPr>
+      <w:rPr>
+        <w:rFonts w:ascii="Symbol" w:hAnsi="Symbol" w:hint="default"/>
+      </w:rPr>
+    </w:lvl>
+    <w:lvl w:ilvl="4" w:tplc="04090003" w:tentative="1">
+      <w:start w:val="1"/>
+      <w:numFmt w:val="bullet"/>
+      <w:lvlText w:val="o"/>
+      <w:lvlJc w:val="left"/>
+      <w:pPr>
+        <w:ind w:left="4320" w:hanging="360"/>
+      </w:pPr>
+      <w:rPr>
+        <w:rFonts w:ascii="Courier New" w:hAnsi="Courier New" w:cs="Courier New" w:hint="default"/>
+      </w:rPr>
+    </w:lvl>
+    <w:lvl w:ilvl="5" w:tplc="04090005" w:tentative="1">
+      <w:start w:val="1"/>
+      <w:numFmt w:val="bullet"/>
+      <w:lvlText w:val=""/>
+      <w:lvlJc w:val="left"/>
+      <w:pPr>
+        <w:ind w:left="5040" w:hanging="360"/>
+      </w:pPr>
+      <w:rPr>
+        <w:rFonts w:ascii="Wingdings" w:hAnsi="Wingdings" w:hint="default"/>
+      </w:rPr>
+    </w:lvl>
+    <w:lvl w:ilvl="6" w:tplc="04090001" w:tentative="1">
+      <w:start w:val="1"/>
+      <w:numFmt w:val="bullet"/>
+      <w:lvlText w:val=""/>
+      <w:lvlJc w:val="left"/>
+      <w:pPr>
+        <w:ind w:left="5760" w:hanging="360"/>
+      </w:pPr>
+      <w:rPr>
+        <w:rFonts w:ascii="Symbol" w:hAnsi="Symbol" w:hint="default"/>
+      </w:rPr>
+    </w:lvl>
+    <w:lvl w:ilvl="7" w:tplc="04090003" w:tentative="1">
+      <w:start w:val="1"/>
+      <w:numFmt w:val="bullet"/>
+      <w:lvlText w:val="o"/>
+      <w:lvlJc w:val="left"/>
+      <w:pPr>
+        <w:ind w:left="6480" w:hanging="360"/>
+      </w:pPr>
+      <w:rPr>
+        <w:rFonts w:ascii="Courier New" w:hAnsi="Courier New" w:cs="Courier New" w:hint="default"/>
+      </w:rPr>
+    </w:lvl>
+    <w:lvl w:ilvl="8" w:tplc="04090005" w:tentative="1">
+      <w:start w:val="1"/>
+      <w:numFmt w:val="bullet"/>
+      <w:lvlText w:val=""/>
+      <w:lvlJc w:val="left"/>
+      <w:pPr>
+        <w:ind w:left="7200" w:hanging="360"/>
+      </w:pPr>
+      <w:rPr>
+        <w:rFonts w:ascii="Wingdings" w:hAnsi="Wingdings" w:hint="default"/>
+      </w:rPr>
+    </w:lvl>
+  </w:abstractNum>
+  <w:abstractNum w:abstractNumId="2">
     <w:nsid w:val="5B550C5C"/>
     <w:multiLevelType w:val="hybridMultilevel"/>
     <w:tmpl w:val="9FEEF568"/>
@@ -933,7 +1183,7 @@
       </w:pPr>
     </w:lvl>
   </w:abstractNum>
-  <w:abstractNum w:abstractNumId="2">
+  <w:abstractNum w:abstractNumId="3">
     <w:nsid w:val="5ED267E7"/>
     <w:multiLevelType w:val="hybridMultilevel"/>
     <w:tmpl w:val="C6DEC3E4"/>
@@ -1046,7 +1296,7 @@
       </w:rPr>
     </w:lvl>
   </w:abstractNum>
-  <w:abstractNum w:abstractNumId="3">
+  <w:abstractNum w:abstractNumId="4">
     <w:nsid w:val="67475274"/>
     <w:multiLevelType w:val="hybridMultilevel"/>
     <w:tmpl w:val="F8604334"/>
@@ -1159,10 +1409,123 @@
       </w:rPr>
     </w:lvl>
   </w:abstractNum>
-  <w:abstractNum w:abstractNumId="4">
+  <w:abstractNum w:abstractNumId="5">
+    <w:nsid w:val="6D645302"/>
+    <w:multiLevelType w:val="hybridMultilevel"/>
+    <w:tmpl w:val="A8A2CBCE"/>
+    <w:lvl w:ilvl="0" w:tplc="04090001">
+      <w:start w:val="1"/>
+      <w:numFmt w:val="bullet"/>
+      <w:lvlText w:val=""/>
+      <w:lvlJc w:val="left"/>
+      <w:pPr>
+        <w:ind w:left="1440" w:hanging="360"/>
+      </w:pPr>
+      <w:rPr>
+        <w:rFonts w:ascii="Symbol" w:hAnsi="Symbol" w:hint="default"/>
+      </w:rPr>
+    </w:lvl>
+    <w:lvl w:ilvl="1" w:tplc="04090003" w:tentative="1">
+      <w:start w:val="1"/>
+      <w:numFmt w:val="bullet"/>
+      <w:lvlText w:val="o"/>
+      <w:lvlJc w:val="left"/>
+      <w:pPr>
+        <w:ind w:left="2160" w:hanging="360"/>
+      </w:pPr>
+      <w:rPr>
+        <w:rFonts w:ascii="Courier New" w:hAnsi="Courier New" w:cs="Courier New" w:hint="default"/>
+      </w:rPr>
+    </w:lvl>
+    <w:lvl w:ilvl="2" w:tplc="04090005" w:tentative="1">
+      <w:start w:val="1"/>
+      <w:numFmt w:val="bullet"/>
+      <w:lvlText w:val=""/>
+      <w:lvlJc w:val="left"/>
+      <w:pPr>
+        <w:ind w:left="2880" w:hanging="360"/>
+      </w:pPr>
+      <w:rPr>
+        <w:rFonts w:ascii="Wingdings" w:hAnsi="Wingdings" w:hint="default"/>
+      </w:rPr>
+    </w:lvl>
+    <w:lvl w:ilvl="3" w:tplc="04090001" w:tentative="1">
+      <w:start w:val="1"/>
+      <w:numFmt w:val="bullet"/>
+      <w:lvlText w:val=""/>
+      <w:lvlJc w:val="left"/>
+      <w:pPr>
+        <w:ind w:left="3600" w:hanging="360"/>
+      </w:pPr>
+      <w:rPr>
+        <w:rFonts w:ascii="Symbol" w:hAnsi="Symbol" w:hint="default"/>
+      </w:rPr>
+    </w:lvl>
+    <w:lvl w:ilvl="4" w:tplc="04090003" w:tentative="1">
+      <w:start w:val="1"/>
+      <w:numFmt w:val="bullet"/>
+      <w:lvlText w:val="o"/>
+      <w:lvlJc w:val="left"/>
+      <w:pPr>
+        <w:ind w:left="4320" w:hanging="360"/>
+      </w:pPr>
+      <w:rPr>
+        <w:rFonts w:ascii="Courier New" w:hAnsi="Courier New" w:cs="Courier New" w:hint="default"/>
+      </w:rPr>
+    </w:lvl>
+    <w:lvl w:ilvl="5" w:tplc="04090005" w:tentative="1">
+      <w:start w:val="1"/>
+      <w:numFmt w:val="bullet"/>
+      <w:lvlText w:val=""/>
+      <w:lvlJc w:val="left"/>
+      <w:pPr>
+        <w:ind w:left="5040" w:hanging="360"/>
+      </w:pPr>
+      <w:rPr>
+        <w:rFonts w:ascii="Wingdings" w:hAnsi="Wingdings" w:hint="default"/>
+      </w:rPr>
+    </w:lvl>
+    <w:lvl w:ilvl="6" w:tplc="04090001" w:tentative="1">
+      <w:start w:val="1"/>
+      <w:numFmt w:val="bullet"/>
+      <w:lvlText w:val=""/>
+      <w:lvlJc w:val="left"/>
+      <w:pPr>
+        <w:ind w:left="5760" w:hanging="360"/>
+      </w:pPr>
+      <w:rPr>
+        <w:rFonts w:ascii="Symbol" w:hAnsi="Symbol" w:hint="default"/>
+      </w:rPr>
+    </w:lvl>
+    <w:lvl w:ilvl="7" w:tplc="04090003" w:tentative="1">
+      <w:start w:val="1"/>
+      <w:numFmt w:val="bullet"/>
+      <w:lvlText w:val="o"/>
+      <w:lvlJc w:val="left"/>
+      <w:pPr>
+        <w:ind w:left="6480" w:hanging="360"/>
+      </w:pPr>
+      <w:rPr>
+        <w:rFonts w:ascii="Courier New" w:hAnsi="Courier New" w:cs="Courier New" w:hint="default"/>
+      </w:rPr>
+    </w:lvl>
+    <w:lvl w:ilvl="8" w:tplc="04090005" w:tentative="1">
+      <w:start w:val="1"/>
+      <w:numFmt w:val="bullet"/>
+      <w:lvlText w:val=""/>
+      <w:lvlJc w:val="left"/>
+      <w:pPr>
+        <w:ind w:left="7200" w:hanging="360"/>
+      </w:pPr>
+      <w:rPr>
+        <w:rFonts w:ascii="Wingdings" w:hAnsi="Wingdings" w:hint="default"/>
+      </w:rPr>
+    </w:lvl>
+  </w:abstractNum>
+  <w:abstractNum w:abstractNumId="6">
     <w:nsid w:val="71B44FAB"/>
     <w:multiLevelType w:val="hybridMultilevel"/>
-    <w:tmpl w:val="52D8B656"/>
+    <w:tmpl w:val="EAE630F0"/>
     <w:lvl w:ilvl="0" w:tplc="04090001">
       <w:start w:val="1"/>
       <w:numFmt w:val="bullet"/>
@@ -1273,19 +1636,25 @@
     </w:lvl>
   </w:abstractNum>
   <w:num w:numId="1">
-    <w:abstractNumId w:val="1"/>
+    <w:abstractNumId w:val="2"/>
   </w:num>
   <w:num w:numId="2">
-    <w:abstractNumId w:val="3"/>
+    <w:abstractNumId w:val="4"/>
   </w:num>
   <w:num w:numId="3">
     <w:abstractNumId w:val="0"/>
   </w:num>
   <w:num w:numId="4">
-    <w:abstractNumId w:val="2"/>
+    <w:abstractNumId w:val="3"/>
   </w:num>
   <w:num w:numId="5">
-    <w:abstractNumId w:val="4"/>
+    <w:abstractNumId w:val="6"/>
+  </w:num>
+  <w:num w:numId="6">
+    <w:abstractNumId w:val="1"/>
+  </w:num>
+  <w:num w:numId="7">
+    <w:abstractNumId w:val="5"/>
   </w:num>
 </w:numbering>
 </file>

</xml_diff>

<commit_message>
Finished up speech research
</commit_message>
<xml_diff>
--- a/Current Semester/COMM 101/Informate Speech Possible Sources.docx
+++ b/Current Semester/COMM 101/Informate Speech Possible Sources.docx
@@ -948,6 +948,27 @@
       </w:hyperlink>
     </w:p>
     <w:p>
+      <w:pPr>
+        <w:rPr>
+          <w:b/>
+        </w:rPr>
+      </w:pPr>
+      <w:r>
+        <w:rPr>
+          <w:b/>
+        </w:rPr>
+        <w:t xml:space="preserve">(Study </w:t>
+      </w:r>
+      <w:r>
+        <w:rPr>
+          <w:b/>
+        </w:rPr>
+        <w:t>performed by Pew Research Center)</w:t>
+      </w:r>
+      <w:bookmarkStart w:id="0" w:name="_GoBack"/>
+      <w:bookmarkEnd w:id="0"/>
+    </w:p>
+    <w:p>
       <w:r>
         <w:t>Psychological:</w:t>
       </w:r>
@@ -1015,6 +1036,7 @@
         </w:numPr>
       </w:pPr>
       <w:r>
+        <w:lastRenderedPageBreak/>
         <w:t>Anxiety</w:t>
       </w:r>
       <w:r>
@@ -1045,7 +1067,6 @@
         </w:numPr>
       </w:pPr>
       <w:r>
-        <w:lastRenderedPageBreak/>
         <w:t>Unrealistic expectations of body image</w:t>
       </w:r>
     </w:p>
@@ -1199,6 +1220,19 @@
       </w:hyperlink>
     </w:p>
     <w:p>
+      <w:pPr>
+        <w:rPr>
+          <w:b/>
+        </w:rPr>
+      </w:pPr>
+      <w:r>
+        <w:rPr>
+          <w:b/>
+        </w:rPr>
+        <w:t>(Study by University of Arizona in 2004)</w:t>
+      </w:r>
+    </w:p>
+    <w:p>
       <w:r>
         <w:t>Social:</w:t>
       </w:r>
@@ -1283,8 +1317,24 @@
       <w:r>
         <w:t>, while cards and letters are the least frequent</w:t>
       </w:r>
-      <w:bookmarkStart w:id="0" w:name="_GoBack"/>
-      <w:bookmarkEnd w:id="0"/>
+    </w:p>
+    <w:p>
+      <w:pPr>
+        <w:pStyle w:val="ListParagraph"/>
+        <w:numPr>
+          <w:ilvl w:val="0"/>
+          <w:numId w:val="10"/>
+        </w:numPr>
+      </w:pPr>
+      <w:r>
+        <w:t>Cards are used more for long distance, while messaging, landlines</w:t>
+      </w:r>
+      <w:r>
+        <w:t xml:space="preserve">, and in person contact is </w:t>
+      </w:r>
+      <w:r>
+        <w:t>most associated with local ties</w:t>
+      </w:r>
     </w:p>
     <w:sectPr>
       <w:pgSz w:w="12240" w:h="15840"/>

</xml_diff>